<commit_message>
coupled PZT and group tests
</commit_message>
<xml_diff>
--- a/First Report/Introduction.docx
+++ b/First Report/Introduction.docx
@@ -1,6 +1,6 @@
 
 <file path=word/document.xml><?xml version="1.0" encoding="utf-8"?>
-<w:document xmlns:wpc="http://schemas.microsoft.com/office/word/2010/wordprocessingCanvas" xmlns:mc="http://schemas.openxmlformats.org/markup-compatibility/2006" xmlns:o="urn:schemas-microsoft-com:office:office" xmlns:r="http://schemas.openxmlformats.org/officeDocument/2006/relationships" xmlns:m="http://schemas.openxmlformats.org/officeDocument/2006/math" xmlns:v="urn:schemas-microsoft-com:vml" xmlns:wp14="http://schemas.microsoft.com/office/word/2010/wordprocessingDrawing" xmlns:wp="http://schemas.openxmlformats.org/drawingml/2006/wordprocessingDrawing" xmlns:w10="urn:schemas-microsoft-com:office:word" xmlns:w="http://schemas.openxmlformats.org/wordprocessingml/2006/main" xmlns:w14="http://schemas.microsoft.com/office/word/2010/wordml" xmlns:w15="http://schemas.microsoft.com/office/word/2012/wordml" xmlns:wpg="http://schemas.microsoft.com/office/word/2010/wordprocessingGroup" xmlns:wpi="http://schemas.microsoft.com/office/word/2010/wordprocessingInk" xmlns:wne="http://schemas.microsoft.com/office/word/2006/wordml" xmlns:wps="http://schemas.microsoft.com/office/word/2010/wordprocessingShape" mc:Ignorable="w14 w15 wp14">
+<w:document xmlns:wpc="http://schemas.microsoft.com/office/word/2010/wordprocessingCanvas" xmlns:mo="http://schemas.microsoft.com/office/mac/office/2008/main" xmlns:mc="http://schemas.openxmlformats.org/markup-compatibility/2006" xmlns:mv="urn:schemas-microsoft-com:mac:vml" xmlns:o="urn:schemas-microsoft-com:office:office" xmlns:r="http://schemas.openxmlformats.org/officeDocument/2006/relationships" xmlns:m="http://schemas.openxmlformats.org/officeDocument/2006/math" xmlns:v="urn:schemas-microsoft-com:vml" xmlns:wp14="http://schemas.microsoft.com/office/word/2010/wordprocessingDrawing" xmlns:wp="http://schemas.openxmlformats.org/drawingml/2006/wordprocessingDrawing" xmlns:w10="urn:schemas-microsoft-com:office:word" xmlns:w="http://schemas.openxmlformats.org/wordprocessingml/2006/main" xmlns:w14="http://schemas.microsoft.com/office/word/2010/wordml" xmlns:wpg="http://schemas.microsoft.com/office/word/2010/wordprocessingGroup" xmlns:wpi="http://schemas.microsoft.com/office/word/2010/wordprocessingInk" xmlns:wne="http://schemas.microsoft.com/office/word/2006/wordml" xmlns:wps="http://schemas.microsoft.com/office/word/2010/wordprocessingShape" mc:Ignorable="w14 wp14">
   <w:body>
     <w:p>
       <w:pPr>
@@ -27,7 +27,36 @@
         <w:t>.  In particular, bridges serve to connect civilizations and provid</w:t>
       </w:r>
       <w:r>
-        <w:t xml:space="preserve">e a vital _______.  Because of this, it is important to maintain a high level of safety.  Because of this, these structures require careful maintenance and monitoring.  The term structural health monitoring (SHM) refers to the process of identifying and mitigating damage to engineering structures. </w:t>
+        <w:t xml:space="preserve">e a vital </w:t>
+      </w:r>
+      <w:r>
+        <w:t>infrastructure</w:t>
+      </w:r>
+      <w:r>
+        <w:t xml:space="preserve">.  Because of this, it is important to </w:t>
+      </w:r>
+      <w:r>
+        <w:t>maintain a high level of safety and</w:t>
+      </w:r>
+      <w:r>
+        <w:t xml:space="preserve"> these structures require careful maintenance and monitoring.  The term structural health monitoring (SHM) refers to the process of </w:t>
+      </w:r>
+      <w:r>
+        <w:t>implementing damage monitoring</w:t>
+      </w:r>
+      <w:r>
+        <w:t xml:space="preserve"> and</w:t>
+      </w:r>
+      <w:r>
+        <w:t xml:space="preserve"> a strategy of </w:t>
+      </w:r>
+      <w:r>
+        <w:t>mitigating damage t</w:t>
+      </w:r>
+      <w:bookmarkStart w:id="0" w:name="_GoBack"/>
+      <w:bookmarkEnd w:id="0"/>
+      <w:r>
+        <w:t xml:space="preserve">o engineering structures. </w:t>
       </w:r>
     </w:p>
     <w:p>
@@ -195,10 +224,7 @@
         <w:t>Project Focus:</w:t>
       </w:r>
     </w:p>
-    <w:p>
-      <w:bookmarkStart w:id="0" w:name="_GoBack"/>
-      <w:bookmarkEnd w:id="0"/>
-    </w:p>
+    <w:p/>
     <w:p>
       <w:pPr>
         <w:numPr>
@@ -229,10 +255,7 @@
         </w:numPr>
       </w:pPr>
       <w:r>
-        <w:t>It is important to consider which frequencies have the greatest ability to travel the lon</w:t>
-      </w:r>
-      <w:r>
-        <w:t>g distances of the bridge.</w:t>
+        <w:t>It is important to consider which frequencies have the greatest ability to travel the long distances of the bridge.</w:t>
       </w:r>
     </w:p>
     <w:p>
@@ -265,10 +288,7 @@
         </w:numPr>
       </w:pPr>
       <w:r>
-        <w:t>Phase 2: System Design a</w:t>
-      </w:r>
-      <w:r>
-        <w:t>nd Application</w:t>
+        <w:t>Phase 2: System Design and Application</w:t>
       </w:r>
     </w:p>
     <w:p>
@@ -290,10 +310,7 @@
         </w:numPr>
       </w:pPr>
       <w:r>
-        <w:t>The system was app</w:t>
-      </w:r>
-      <w:r>
-        <w:t>lied to both an in house test bed and the Newport/Pell Bridge</w:t>
+        <w:t>The system was applied to both an in house test bed and the Newport/Pell Bridge</w:t>
       </w:r>
     </w:p>
     <w:p>
@@ -337,7 +354,7 @@
 </file>
 
 <file path=word/numbering.xml><?xml version="1.0" encoding="utf-8"?>
-<w:numbering xmlns:wpc="http://schemas.microsoft.com/office/word/2010/wordprocessingCanvas" xmlns:mc="http://schemas.openxmlformats.org/markup-compatibility/2006" xmlns:o="urn:schemas-microsoft-com:office:office" xmlns:r="http://schemas.openxmlformats.org/officeDocument/2006/relationships" xmlns:m="http://schemas.openxmlformats.org/officeDocument/2006/math" xmlns:v="urn:schemas-microsoft-com:vml" xmlns:wp14="http://schemas.microsoft.com/office/word/2010/wordprocessingDrawing" xmlns:wp="http://schemas.openxmlformats.org/drawingml/2006/wordprocessingDrawing" xmlns:w10="urn:schemas-microsoft-com:office:word" xmlns:w="http://schemas.openxmlformats.org/wordprocessingml/2006/main" xmlns:w14="http://schemas.microsoft.com/office/word/2010/wordml" xmlns:w15="http://schemas.microsoft.com/office/word/2012/wordml" xmlns:wpg="http://schemas.microsoft.com/office/word/2010/wordprocessingGroup" xmlns:wpi="http://schemas.microsoft.com/office/word/2010/wordprocessingInk" xmlns:wne="http://schemas.microsoft.com/office/word/2006/wordml" xmlns:wps="http://schemas.microsoft.com/office/word/2010/wordprocessingShape" mc:Ignorable="w14 w15 wp14">
+<w:numbering xmlns:wpc="http://schemas.microsoft.com/office/word/2010/wordprocessingCanvas" xmlns:mo="http://schemas.microsoft.com/office/mac/office/2008/main" xmlns:mc="http://schemas.openxmlformats.org/markup-compatibility/2006" xmlns:mv="urn:schemas-microsoft-com:mac:vml" xmlns:o="urn:schemas-microsoft-com:office:office" xmlns:r="http://schemas.openxmlformats.org/officeDocument/2006/relationships" xmlns:m="http://schemas.openxmlformats.org/officeDocument/2006/math" xmlns:v="urn:schemas-microsoft-com:vml" xmlns:wp14="http://schemas.microsoft.com/office/word/2010/wordprocessingDrawing" xmlns:wp="http://schemas.openxmlformats.org/drawingml/2006/wordprocessingDrawing" xmlns:w10="urn:schemas-microsoft-com:office:word" xmlns:w="http://schemas.openxmlformats.org/wordprocessingml/2006/main" xmlns:w14="http://schemas.microsoft.com/office/word/2010/wordml" xmlns:wpg="http://schemas.microsoft.com/office/word/2010/wordprocessingGroup" xmlns:wpi="http://schemas.microsoft.com/office/word/2010/wordprocessingInk" xmlns:wne="http://schemas.microsoft.com/office/word/2006/wordml" xmlns:wps="http://schemas.microsoft.com/office/word/2010/wordprocessingShape" mc:Ignorable="w14 wp14">
   <w:abstractNum w:abstractNumId="0">
     <w:nsid w:val="672122E2"/>
     <w:multiLevelType w:val="hybridMultilevel"/>
@@ -485,7 +502,7 @@
 </file>
 
 <file path=word/styles.xml><?xml version="1.0" encoding="utf-8"?>
-<w:styles xmlns:mc="http://schemas.openxmlformats.org/markup-compatibility/2006" xmlns:r="http://schemas.openxmlformats.org/officeDocument/2006/relationships" xmlns:w="http://schemas.openxmlformats.org/wordprocessingml/2006/main" xmlns:w14="http://schemas.microsoft.com/office/word/2010/wordml" xmlns:w15="http://schemas.microsoft.com/office/word/2012/wordml" mc:Ignorable="w14 w15">
+<w:styles xmlns:mc="http://schemas.openxmlformats.org/markup-compatibility/2006" xmlns:r="http://schemas.openxmlformats.org/officeDocument/2006/relationships" xmlns:w="http://schemas.openxmlformats.org/wordprocessingml/2006/main" xmlns:w14="http://schemas.microsoft.com/office/word/2010/wordml" mc:Ignorable="w14">
   <w:docDefaults>
     <w:rPrDefault>
       <w:rPr>
@@ -501,378 +518,153 @@
       </w:pPr>
     </w:pPrDefault>
   </w:docDefaults>
-  <w:latentStyles w:defLockedState="0" w:defUIPriority="99" w:defSemiHidden="0" w:defUnhideWhenUsed="0" w:defQFormat="0" w:count="371">
-    <w:lsdException w:name="Normal" w:uiPriority="0" w:qFormat="1"/>
-    <w:lsdException w:name="heading 1" w:uiPriority="9" w:qFormat="1"/>
-    <w:lsdException w:name="heading 2" w:semiHidden="1" w:uiPriority="9" w:unhideWhenUsed="1" w:qFormat="1"/>
-    <w:lsdException w:name="heading 3" w:semiHidden="1" w:uiPriority="9" w:unhideWhenUsed="1" w:qFormat="1"/>
-    <w:lsdException w:name="heading 4" w:semiHidden="1" w:uiPriority="9" w:unhideWhenUsed="1" w:qFormat="1"/>
-    <w:lsdException w:name="heading 5" w:semiHidden="1" w:uiPriority="9" w:unhideWhenUsed="1" w:qFormat="1"/>
-    <w:lsdException w:name="heading 6" w:semiHidden="1" w:uiPriority="9" w:unhideWhenUsed="1" w:qFormat="1"/>
-    <w:lsdException w:name="heading 7" w:semiHidden="1" w:uiPriority="9" w:unhideWhenUsed="1" w:qFormat="1"/>
-    <w:lsdException w:name="heading 8" w:semiHidden="1" w:uiPriority="9" w:unhideWhenUsed="1" w:qFormat="1"/>
-    <w:lsdException w:name="heading 9" w:semiHidden="1" w:uiPriority="9" w:unhideWhenUsed="1" w:qFormat="1"/>
-    <w:lsdException w:name="index 1" w:semiHidden="1" w:unhideWhenUsed="1"/>
-    <w:lsdException w:name="index 2" w:semiHidden="1" w:unhideWhenUsed="1"/>
-    <w:lsdException w:name="index 3" w:semiHidden="1" w:unhideWhenUsed="1"/>
-    <w:lsdException w:name="index 4" w:semiHidden="1" w:unhideWhenUsed="1"/>
-    <w:lsdException w:name="index 5" w:semiHidden="1" w:unhideWhenUsed="1"/>
-    <w:lsdException w:name="index 6" w:semiHidden="1" w:unhideWhenUsed="1"/>
-    <w:lsdException w:name="index 7" w:semiHidden="1" w:unhideWhenUsed="1"/>
-    <w:lsdException w:name="index 8" w:semiHidden="1" w:unhideWhenUsed="1"/>
-    <w:lsdException w:name="index 9" w:semiHidden="1" w:unhideWhenUsed="1"/>
-    <w:lsdException w:name="toc 1" w:semiHidden="1" w:uiPriority="39" w:unhideWhenUsed="1"/>
-    <w:lsdException w:name="toc 2" w:semiHidden="1" w:uiPriority="39" w:unhideWhenUsed="1"/>
-    <w:lsdException w:name="toc 3" w:semiHidden="1" w:uiPriority="39" w:unhideWhenUsed="1"/>
-    <w:lsdException w:name="toc 4" w:semiHidden="1" w:uiPriority="39" w:unhideWhenUsed="1"/>
-    <w:lsdException w:name="toc 5" w:semiHidden="1" w:uiPriority="39" w:unhideWhenUsed="1"/>
-    <w:lsdException w:name="toc 6" w:semiHidden="1" w:uiPriority="39" w:unhideWhenUsed="1"/>
-    <w:lsdException w:name="toc 7" w:semiHidden="1" w:uiPriority="39" w:unhideWhenUsed="1"/>
-    <w:lsdException w:name="toc 8" w:semiHidden="1" w:uiPriority="39" w:unhideWhenUsed="1"/>
-    <w:lsdException w:name="toc 9" w:semiHidden="1" w:uiPriority="39" w:unhideWhenUsed="1"/>
-    <w:lsdException w:name="Normal Indent" w:semiHidden="1" w:unhideWhenUsed="1"/>
-    <w:lsdException w:name="footnote text" w:semiHidden="1" w:unhideWhenUsed="1"/>
-    <w:lsdException w:name="annotation text" w:semiHidden="1" w:unhideWhenUsed="1"/>
-    <w:lsdException w:name="header" w:semiHidden="1" w:unhideWhenUsed="1"/>
-    <w:lsdException w:name="footer" w:semiHidden="1" w:unhideWhenUsed="1"/>
-    <w:lsdException w:name="index heading" w:semiHidden="1" w:unhideWhenUsed="1"/>
-    <w:lsdException w:name="caption" w:semiHidden="1" w:uiPriority="35" w:unhideWhenUsed="1" w:qFormat="1"/>
-    <w:lsdException w:name="table of figures" w:semiHidden="1" w:unhideWhenUsed="1"/>
-    <w:lsdException w:name="envelope address" w:semiHidden="1" w:unhideWhenUsed="1"/>
-    <w:lsdException w:name="envelope return" w:semiHidden="1" w:unhideWhenUsed="1"/>
-    <w:lsdException w:name="footnote reference" w:semiHidden="1" w:unhideWhenUsed="1"/>
-    <w:lsdException w:name="annotation reference" w:semiHidden="1" w:unhideWhenUsed="1"/>
-    <w:lsdException w:name="line number" w:semiHidden="1" w:unhideWhenUsed="1"/>
-    <w:lsdException w:name="page number" w:semiHidden="1" w:unhideWhenUsed="1"/>
-    <w:lsdException w:name="endnote reference" w:semiHidden="1" w:unhideWhenUsed="1"/>
-    <w:lsdException w:name="endnote text" w:semiHidden="1" w:unhideWhenUsed="1"/>
-    <w:lsdException w:name="table of authorities" w:semiHidden="1" w:unhideWhenUsed="1"/>
-    <w:lsdException w:name="macro" w:semiHidden="1" w:unhideWhenUsed="1"/>
-    <w:lsdException w:name="toa heading" w:semiHidden="1" w:unhideWhenUsed="1"/>
-    <w:lsdException w:name="List" w:semiHidden="1" w:unhideWhenUsed="1"/>
-    <w:lsdException w:name="List Bullet" w:semiHidden="1" w:unhideWhenUsed="1"/>
-    <w:lsdException w:name="List Number" w:semiHidden="1" w:unhideWhenUsed="1"/>
-    <w:lsdException w:name="List 2" w:semiHidden="1" w:unhideWhenUsed="1"/>
-    <w:lsdException w:name="List 3" w:semiHidden="1" w:unhideWhenUsed="1"/>
-    <w:lsdException w:name="List 4" w:semiHidden="1" w:unhideWhenUsed="1"/>
-    <w:lsdException w:name="List 5" w:semiHidden="1" w:unhideWhenUsed="1"/>
-    <w:lsdException w:name="List Bullet 2" w:semiHidden="1" w:unhideWhenUsed="1"/>
-    <w:lsdException w:name="List Bullet 3" w:semiHidden="1" w:unhideWhenUsed="1"/>
-    <w:lsdException w:name="List Bullet 4" w:semiHidden="1" w:unhideWhenUsed="1"/>
-    <w:lsdException w:name="List Bullet 5" w:semiHidden="1" w:unhideWhenUsed="1"/>
-    <w:lsdException w:name="List Number 2" w:semiHidden="1" w:unhideWhenUsed="1"/>
-    <w:lsdException w:name="List Number 3" w:semiHidden="1" w:unhideWhenUsed="1"/>
-    <w:lsdException w:name="List Number 4" w:semiHidden="1" w:unhideWhenUsed="1"/>
-    <w:lsdException w:name="List Number 5" w:semiHidden="1" w:unhideWhenUsed="1"/>
-    <w:lsdException w:name="Title" w:uiPriority="10" w:qFormat="1"/>
-    <w:lsdException w:name="Closing" w:semiHidden="1" w:unhideWhenUsed="1"/>
-    <w:lsdException w:name="Signature" w:semiHidden="1" w:unhideWhenUsed="1"/>
-    <w:lsdException w:name="Default Paragraph Font" w:semiHidden="1" w:uiPriority="1" w:unhideWhenUsed="1"/>
-    <w:lsdException w:name="Body Text" w:semiHidden="1" w:unhideWhenUsed="1"/>
-    <w:lsdException w:name="Body Text Indent" w:semiHidden="1" w:unhideWhenUsed="1"/>
-    <w:lsdException w:name="List Continue" w:semiHidden="1" w:unhideWhenUsed="1"/>
-    <w:lsdException w:name="List Continue 2" w:semiHidden="1" w:unhideWhenUsed="1"/>
-    <w:lsdException w:name="List Continue 3" w:semiHidden="1" w:unhideWhenUsed="1"/>
-    <w:lsdException w:name="List Continue 4" w:semiHidden="1" w:unhideWhenUsed="1"/>
-    <w:lsdException w:name="List Continue 5" w:semiHidden="1" w:unhideWhenUsed="1"/>
-    <w:lsdException w:name="Message Header" w:semiHidden="1" w:unhideWhenUsed="1"/>
-    <w:lsdException w:name="Subtitle" w:uiPriority="11" w:qFormat="1"/>
-    <w:lsdException w:name="Salutation" w:semiHidden="1" w:unhideWhenUsed="1"/>
-    <w:lsdException w:name="Date" w:semiHidden="1" w:unhideWhenUsed="1"/>
-    <w:lsdException w:name="Body Text First Indent" w:semiHidden="1" w:unhideWhenUsed="1"/>
-    <w:lsdException w:name="Body Text First Indent 2" w:semiHidden="1" w:unhideWhenUsed="1"/>
-    <w:lsdException w:name="Note Heading" w:semiHidden="1" w:unhideWhenUsed="1"/>
-    <w:lsdException w:name="Body Text 2" w:semiHidden="1" w:unhideWhenUsed="1"/>
-    <w:lsdException w:name="Body Text 3" w:semiHidden="1" w:unhideWhenUsed="1"/>
-    <w:lsdException w:name="Body Text Indent 2" w:semiHidden="1" w:unhideWhenUsed="1"/>
-    <w:lsdException w:name="Body Text Indent 3" w:semiHidden="1" w:unhideWhenUsed="1"/>
-    <w:lsdException w:name="Block Text" w:semiHidden="1" w:unhideWhenUsed="1"/>
-    <w:lsdException w:name="Hyperlink" w:semiHidden="1" w:unhideWhenUsed="1"/>
-    <w:lsdException w:name="FollowedHyperlink" w:semiHidden="1" w:unhideWhenUsed="1"/>
-    <w:lsdException w:name="Strong" w:uiPriority="22" w:qFormat="1"/>
-    <w:lsdException w:name="Emphasis" w:uiPriority="20" w:qFormat="1"/>
-    <w:lsdException w:name="Document Map" w:semiHidden="1" w:unhideWhenUsed="1"/>
-    <w:lsdException w:name="Plain Text" w:semiHidden="1" w:unhideWhenUsed="1"/>
-    <w:lsdException w:name="E-mail Signature" w:semiHidden="1" w:unhideWhenUsed="1"/>
-    <w:lsdException w:name="HTML Top of Form" w:semiHidden="1" w:unhideWhenUsed="1"/>
-    <w:lsdException w:name="HTML Bottom of Form" w:semiHidden="1" w:unhideWhenUsed="1"/>
-    <w:lsdException w:name="Normal (Web)" w:semiHidden="1" w:unhideWhenUsed="1"/>
-    <w:lsdException w:name="HTML Acronym" w:semiHidden="1" w:unhideWhenUsed="1"/>
-    <w:lsdException w:name="HTML Address" w:semiHidden="1" w:unhideWhenUsed="1"/>
-    <w:lsdException w:name="HTML Cite" w:semiHidden="1" w:unhideWhenUsed="1"/>
-    <w:lsdException w:name="HTML Code" w:semiHidden="1" w:unhideWhenUsed="1"/>
-    <w:lsdException w:name="HTML Definition" w:semiHidden="1" w:unhideWhenUsed="1"/>
-    <w:lsdException w:name="HTML Keyboard" w:semiHidden="1" w:unhideWhenUsed="1"/>
-    <w:lsdException w:name="HTML Preformatted" w:semiHidden="1" w:unhideWhenUsed="1"/>
-    <w:lsdException w:name="HTML Sample" w:semiHidden="1" w:unhideWhenUsed="1"/>
-    <w:lsdException w:name="HTML Typewriter" w:semiHidden="1" w:unhideWhenUsed="1"/>
-    <w:lsdException w:name="HTML Variable" w:semiHidden="1" w:unhideWhenUsed="1"/>
-    <w:lsdException w:name="Normal Table" w:semiHidden="1" w:unhideWhenUsed="1"/>
-    <w:lsdException w:name="annotation subject" w:semiHidden="1" w:unhideWhenUsed="1"/>
-    <w:lsdException w:name="No List" w:semiHidden="1" w:unhideWhenUsed="1"/>
-    <w:lsdException w:name="Outline List 1" w:semiHidden="1" w:unhideWhenUsed="1"/>
-    <w:lsdException w:name="Outline List 2" w:semiHidden="1" w:unhideWhenUsed="1"/>
-    <w:lsdException w:name="Outline List 3" w:semiHidden="1" w:unhideWhenUsed="1"/>
-    <w:lsdException w:name="Table Simple 1" w:semiHidden="1" w:unhideWhenUsed="1"/>
-    <w:lsdException w:name="Table Simple 2" w:semiHidden="1" w:unhideWhenUsed="1"/>
-    <w:lsdException w:name="Table Simple 3" w:semiHidden="1" w:unhideWhenUsed="1"/>
-    <w:lsdException w:name="Table Classic 1" w:semiHidden="1" w:unhideWhenUsed="1"/>
-    <w:lsdException w:name="Table Classic 2" w:semiHidden="1" w:unhideWhenUsed="1"/>
-    <w:lsdException w:name="Table Classic 3" w:semiHidden="1" w:unhideWhenUsed="1"/>
-    <w:lsdException w:name="Table Classic 4" w:semiHidden="1" w:unhideWhenUsed="1"/>
-    <w:lsdException w:name="Table Colorful 1" w:semiHidden="1" w:unhideWhenUsed="1"/>
-    <w:lsdException w:name="Table Colorful 2" w:semiHidden="1" w:unhideWhenUsed="1"/>
-    <w:lsdException w:name="Table Colorful 3" w:semiHidden="1" w:unhideWhenUsed="1"/>
-    <w:lsdException w:name="Table Columns 1" w:semiHidden="1" w:unhideWhenUsed="1"/>
-    <w:lsdException w:name="Table Columns 2" w:semiHidden="1" w:unhideWhenUsed="1"/>
-    <w:lsdException w:name="Table Columns 3" w:semiHidden="1" w:unhideWhenUsed="1"/>
-    <w:lsdException w:name="Table Columns 4" w:semiHidden="1" w:unhideWhenUsed="1"/>
-    <w:lsdException w:name="Table Columns 5" w:semiHidden="1" w:unhideWhenUsed="1"/>
-    <w:lsdException w:name="Table Grid 1" w:semiHidden="1" w:unhideWhenUsed="1"/>
-    <w:lsdException w:name="Table Grid 2" w:semiHidden="1" w:unhideWhenUsed="1"/>
-    <w:lsdException w:name="Table Grid 3" w:semiHidden="1" w:unhideWhenUsed="1"/>
-    <w:lsdException w:name="Table Grid 4" w:semiHidden="1" w:unhideWhenUsed="1"/>
-    <w:lsdException w:name="Table Grid 5" w:semiHidden="1" w:unhideWhenUsed="1"/>
-    <w:lsdException w:name="Table Grid 6" w:semiHidden="1" w:unhideWhenUsed="1"/>
-    <w:lsdException w:name="Table Grid 7" w:semiHidden="1" w:unhideWhenUsed="1"/>
-    <w:lsdException w:name="Table Grid 8" w:semiHidden="1" w:unhideWhenUsed="1"/>
-    <w:lsdException w:name="Table List 1" w:semiHidden="1" w:unhideWhenUsed="1"/>
-    <w:lsdException w:name="Table List 2" w:semiHidden="1" w:unhideWhenUsed="1"/>
-    <w:lsdException w:name="Table List 3" w:semiHidden="1" w:unhideWhenUsed="1"/>
-    <w:lsdException w:name="Table List 4" w:semiHidden="1" w:unhideWhenUsed="1"/>
-    <w:lsdException w:name="Table List 5" w:semiHidden="1" w:unhideWhenUsed="1"/>
-    <w:lsdException w:name="Table List 6" w:semiHidden="1" w:unhideWhenUsed="1"/>
-    <w:lsdException w:name="Table List 7" w:semiHidden="1" w:unhideWhenUsed="1"/>
-    <w:lsdException w:name="Table List 8" w:semiHidden="1" w:unhideWhenUsed="1"/>
-    <w:lsdException w:name="Table 3D effects 1" w:semiHidden="1" w:unhideWhenUsed="1"/>
-    <w:lsdException w:name="Table 3D effects 2" w:semiHidden="1" w:unhideWhenUsed="1"/>
-    <w:lsdException w:name="Table 3D effects 3" w:semiHidden="1" w:unhideWhenUsed="1"/>
-    <w:lsdException w:name="Table Contemporary" w:semiHidden="1" w:unhideWhenUsed="1"/>
-    <w:lsdException w:name="Table Elegant" w:semiHidden="1" w:unhideWhenUsed="1"/>
-    <w:lsdException w:name="Table Professional" w:semiHidden="1" w:unhideWhenUsed="1"/>
-    <w:lsdException w:name="Table Subtle 1" w:semiHidden="1" w:unhideWhenUsed="1"/>
-    <w:lsdException w:name="Table Subtle 2" w:semiHidden="1" w:unhideWhenUsed="1"/>
-    <w:lsdException w:name="Table Web 1" w:semiHidden="1" w:unhideWhenUsed="1"/>
-    <w:lsdException w:name="Table Web 2" w:semiHidden="1" w:unhideWhenUsed="1"/>
-    <w:lsdException w:name="Table Web 3" w:semiHidden="1" w:unhideWhenUsed="1"/>
-    <w:lsdException w:name="Balloon Text" w:semiHidden="1" w:unhideWhenUsed="1"/>
-    <w:lsdException w:name="Table Grid" w:uiPriority="39"/>
-    <w:lsdException w:name="Table Theme" w:semiHidden="1" w:unhideWhenUsed="1"/>
-    <w:lsdException w:name="Placeholder Text" w:semiHidden="1"/>
-    <w:lsdException w:name="No Spacing" w:uiPriority="1" w:qFormat="1"/>
-    <w:lsdException w:name="Light Shading" w:uiPriority="60"/>
-    <w:lsdException w:name="Light List" w:uiPriority="61"/>
-    <w:lsdException w:name="Light Grid" w:uiPriority="62"/>
-    <w:lsdException w:name="Medium Shading 1" w:uiPriority="63"/>
-    <w:lsdException w:name="Medium Shading 2" w:uiPriority="64"/>
-    <w:lsdException w:name="Medium List 1" w:uiPriority="65"/>
-    <w:lsdException w:name="Medium List 2" w:uiPriority="66"/>
-    <w:lsdException w:name="Medium Grid 1" w:uiPriority="67"/>
-    <w:lsdException w:name="Medium Grid 2" w:uiPriority="68"/>
-    <w:lsdException w:name="Medium Grid 3" w:uiPriority="69"/>
-    <w:lsdException w:name="Dark List" w:uiPriority="70"/>
-    <w:lsdException w:name="Colorful Shading" w:uiPriority="71"/>
-    <w:lsdException w:name="Colorful List" w:uiPriority="72"/>
-    <w:lsdException w:name="Colorful Grid" w:uiPriority="73"/>
-    <w:lsdException w:name="Light Shading Accent 1" w:uiPriority="60"/>
-    <w:lsdException w:name="Light List Accent 1" w:uiPriority="61"/>
-    <w:lsdException w:name="Light Grid Accent 1" w:uiPriority="62"/>
-    <w:lsdException w:name="Medium Shading 1 Accent 1" w:uiPriority="63"/>
-    <w:lsdException w:name="Medium Shading 2 Accent 1" w:uiPriority="64"/>
-    <w:lsdException w:name="Medium List 1 Accent 1" w:uiPriority="65"/>
-    <w:lsdException w:name="Revision" w:semiHidden="1"/>
-    <w:lsdException w:name="List Paragraph" w:uiPriority="34" w:qFormat="1"/>
-    <w:lsdException w:name="Quote" w:uiPriority="29" w:qFormat="1"/>
-    <w:lsdException w:name="Intense Quote" w:uiPriority="30" w:qFormat="1"/>
-    <w:lsdException w:name="Medium List 2 Accent 1" w:uiPriority="66"/>
-    <w:lsdException w:name="Medium Grid 1 Accent 1" w:uiPriority="67"/>
-    <w:lsdException w:name="Medium Grid 2 Accent 1" w:uiPriority="68"/>
-    <w:lsdException w:name="Medium Grid 3 Accent 1" w:uiPriority="69"/>
-    <w:lsdException w:name="Dark List Accent 1" w:uiPriority="70"/>
-    <w:lsdException w:name="Colorful Shading Accent 1" w:uiPriority="71"/>
-    <w:lsdException w:name="Colorful List Accent 1" w:uiPriority="72"/>
-    <w:lsdException w:name="Colorful Grid Accent 1" w:uiPriority="73"/>
-    <w:lsdException w:name="Light Shading Accent 2" w:uiPriority="60"/>
-    <w:lsdException w:name="Light List Accent 2" w:uiPriority="61"/>
-    <w:lsdException w:name="Light Grid Accent 2" w:uiPriority="62"/>
-    <w:lsdException w:name="Medium Shading 1 Accent 2" w:uiPriority="63"/>
-    <w:lsdException w:name="Medium Shading 2 Accent 2" w:uiPriority="64"/>
-    <w:lsdException w:name="Medium List 1 Accent 2" w:uiPriority="65"/>
-    <w:lsdException w:name="Medium List 2 Accent 2" w:uiPriority="66"/>
-    <w:lsdException w:name="Medium Grid 1 Accent 2" w:uiPriority="67"/>
-    <w:lsdException w:name="Medium Grid 2 Accent 2" w:uiPriority="68"/>
-    <w:lsdException w:name="Medium Grid 3 Accent 2" w:uiPriority="69"/>
-    <w:lsdException w:name="Dark List Accent 2" w:uiPriority="70"/>
-    <w:lsdException w:name="Colorful Shading Accent 2" w:uiPriority="71"/>
-    <w:lsdException w:name="Colorful List Accent 2" w:uiPriority="72"/>
-    <w:lsdException w:name="Colorful Grid Accent 2" w:uiPriority="73"/>
-    <w:lsdException w:name="Light Shading Accent 3" w:uiPriority="60"/>
-    <w:lsdException w:name="Light List Accent 3" w:uiPriority="61"/>
-    <w:lsdException w:name="Light Grid Accent 3" w:uiPriority="62"/>
-    <w:lsdException w:name="Medium Shading 1 Accent 3" w:uiPriority="63"/>
-    <w:lsdException w:name="Medium Shading 2 Accent 3" w:uiPriority="64"/>
-    <w:lsdException w:name="Medium List 1 Accent 3" w:uiPriority="65"/>
-    <w:lsdException w:name="Medium List 2 Accent 3" w:uiPriority="66"/>
-    <w:lsdException w:name="Medium Grid 1 Accent 3" w:uiPriority="67"/>
-    <w:lsdException w:name="Medium Grid 2 Accent 3" w:uiPriority="68"/>
-    <w:lsdException w:name="Medium Grid 3 Accent 3" w:uiPriority="69"/>
-    <w:lsdException w:name="Dark List Accent 3" w:uiPriority="70"/>
-    <w:lsdException w:name="Colorful Shading Accent 3" w:uiPriority="71"/>
-    <w:lsdException w:name="Colorful List Accent 3" w:uiPriority="72"/>
-    <w:lsdException w:name="Colorful Grid Accent 3" w:uiPriority="73"/>
-    <w:lsdException w:name="Light Shading Accent 4" w:uiPriority="60"/>
-    <w:lsdException w:name="Light List Accent 4" w:uiPriority="61"/>
-    <w:lsdException w:name="Light Grid Accent 4" w:uiPriority="62"/>
-    <w:lsdException w:name="Medium Shading 1 Accent 4" w:uiPriority="63"/>
-    <w:lsdException w:name="Medium Shading 2 Accent 4" w:uiPriority="64"/>
-    <w:lsdException w:name="Medium List 1 Accent 4" w:uiPriority="65"/>
-    <w:lsdException w:name="Medium List 2 Accent 4" w:uiPriority="66"/>
-    <w:lsdException w:name="Medium Grid 1 Accent 4" w:uiPriority="67"/>
-    <w:lsdException w:name="Medium Grid 2 Accent 4" w:uiPriority="68"/>
-    <w:lsdException w:name="Medium Grid 3 Accent 4" w:uiPriority="69"/>
-    <w:lsdException w:name="Dark List Accent 4" w:uiPriority="70"/>
-    <w:lsdException w:name="Colorful Shading Accent 4" w:uiPriority="71"/>
-    <w:lsdException w:name="Colorful List Accent 4" w:uiPriority="72"/>
-    <w:lsdException w:name="Colorful Grid Accent 4" w:uiPriority="73"/>
-    <w:lsdException w:name="Light Shading Accent 5" w:uiPriority="60"/>
-    <w:lsdException w:name="Light List Accent 5" w:uiPriority="61"/>
-    <w:lsdException w:name="Light Grid Accent 5" w:uiPriority="62"/>
-    <w:lsdException w:name="Medium Shading 1 Accent 5" w:uiPriority="63"/>
-    <w:lsdException w:name="Medium Shading 2 Accent 5" w:uiPriority="64"/>
-    <w:lsdException w:name="Medium List 1 Accent 5" w:uiPriority="65"/>
-    <w:lsdException w:name="Medium List 2 Accent 5" w:uiPriority="66"/>
-    <w:lsdException w:name="Medium Grid 1 Accent 5" w:uiPriority="67"/>
-    <w:lsdException w:name="Medium Grid 2 Accent 5" w:uiPriority="68"/>
-    <w:lsdException w:name="Medium Grid 3 Accent 5" w:uiPriority="69"/>
-    <w:lsdException w:name="Dark List Accent 5" w:uiPriority="70"/>
-    <w:lsdException w:name="Colorful Shading Accent 5" w:uiPriority="71"/>
-    <w:lsdException w:name="Colorful List Accent 5" w:uiPriority="72"/>
-    <w:lsdException w:name="Colorful Grid Accent 5" w:uiPriority="73"/>
-    <w:lsdException w:name="Light Shading Accent 6" w:uiPriority="60"/>
-    <w:lsdException w:name="Light List Accent 6" w:uiPriority="61"/>
-    <w:lsdException w:name="Light Grid Accent 6" w:uiPriority="62"/>
-    <w:lsdException w:name="Medium Shading 1 Accent 6" w:uiPriority="63"/>
-    <w:lsdException w:name="Medium Shading 2 Accent 6" w:uiPriority="64"/>
-    <w:lsdException w:name="Medium List 1 Accent 6" w:uiPriority="65"/>
-    <w:lsdException w:name="Medium List 2 Accent 6" w:uiPriority="66"/>
-    <w:lsdException w:name="Medium Grid 1 Accent 6" w:uiPriority="67"/>
-    <w:lsdException w:name="Medium Grid 2 Accent 6" w:uiPriority="68"/>
-    <w:lsdException w:name="Medium Grid 3 Accent 6" w:uiPriority="69"/>
-    <w:lsdException w:name="Dark List Accent 6" w:uiPriority="70"/>
-    <w:lsdException w:name="Colorful Shading Accent 6" w:uiPriority="71"/>
-    <w:lsdException w:name="Colorful List Accent 6" w:uiPriority="72"/>
-    <w:lsdException w:name="Colorful Grid Accent 6" w:uiPriority="73"/>
-    <w:lsdException w:name="Subtle Emphasis" w:uiPriority="19" w:qFormat="1"/>
-    <w:lsdException w:name="Intense Emphasis" w:uiPriority="21" w:qFormat="1"/>
-    <w:lsdException w:name="Subtle Reference" w:uiPriority="31" w:qFormat="1"/>
-    <w:lsdException w:name="Intense Reference" w:uiPriority="32" w:qFormat="1"/>
-    <w:lsdException w:name="Book Title" w:uiPriority="33" w:qFormat="1"/>
-    <w:lsdException w:name="Bibliography" w:semiHidden="1" w:uiPriority="37" w:unhideWhenUsed="1"/>
-    <w:lsdException w:name="TOC Heading" w:semiHidden="1" w:uiPriority="39" w:unhideWhenUsed="1" w:qFormat="1"/>
-    <w:lsdException w:name="Plain Table 1" w:uiPriority="41"/>
-    <w:lsdException w:name="Plain Table 2" w:uiPriority="42"/>
-    <w:lsdException w:name="Plain Table 3" w:uiPriority="43"/>
-    <w:lsdException w:name="Plain Table 4" w:uiPriority="44"/>
-    <w:lsdException w:name="Plain Table 5" w:uiPriority="45"/>
-    <w:lsdException w:name="Grid Table Light" w:uiPriority="40"/>
-    <w:lsdException w:name="Grid Table 1 Light" w:uiPriority="46"/>
-    <w:lsdException w:name="Grid Table 2" w:uiPriority="47"/>
-    <w:lsdException w:name="Grid Table 3" w:uiPriority="48"/>
-    <w:lsdException w:name="Grid Table 4" w:uiPriority="49"/>
-    <w:lsdException w:name="Grid Table 5 Dark" w:uiPriority="50"/>
-    <w:lsdException w:name="Grid Table 6 Colorful" w:uiPriority="51"/>
-    <w:lsdException w:name="Grid Table 7 Colorful" w:uiPriority="52"/>
-    <w:lsdException w:name="Grid Table 1 Light Accent 1" w:uiPriority="46"/>
-    <w:lsdException w:name="Grid Table 2 Accent 1" w:uiPriority="47"/>
-    <w:lsdException w:name="Grid Table 3 Accent 1" w:uiPriority="48"/>
-    <w:lsdException w:name="Grid Table 4 Accent 1" w:uiPriority="49"/>
-    <w:lsdException w:name="Grid Table 5 Dark Accent 1" w:uiPriority="50"/>
-    <w:lsdException w:name="Grid Table 6 Colorful Accent 1" w:uiPriority="51"/>
-    <w:lsdException w:name="Grid Table 7 Colorful Accent 1" w:uiPriority="52"/>
-    <w:lsdException w:name="Grid Table 1 Light Accent 2" w:uiPriority="46"/>
-    <w:lsdException w:name="Grid Table 2 Accent 2" w:uiPriority="47"/>
-    <w:lsdException w:name="Grid Table 3 Accent 2" w:uiPriority="48"/>
-    <w:lsdException w:name="Grid Table 4 Accent 2" w:uiPriority="49"/>
-    <w:lsdException w:name="Grid Table 5 Dark Accent 2" w:uiPriority="50"/>
-    <w:lsdException w:name="Grid Table 6 Colorful Accent 2" w:uiPriority="51"/>
-    <w:lsdException w:name="Grid Table 7 Colorful Accent 2" w:uiPriority="52"/>
-    <w:lsdException w:name="Grid Table 1 Light Accent 3" w:uiPriority="46"/>
-    <w:lsdException w:name="Grid Table 2 Accent 3" w:uiPriority="47"/>
-    <w:lsdException w:name="Grid Table 3 Accent 3" w:uiPriority="48"/>
-    <w:lsdException w:name="Grid Table 4 Accent 3" w:uiPriority="49"/>
-    <w:lsdException w:name="Grid Table 5 Dark Accent 3" w:uiPriority="50"/>
-    <w:lsdException w:name="Grid Table 6 Colorful Accent 3" w:uiPriority="51"/>
-    <w:lsdException w:name="Grid Table 7 Colorful Accent 3" w:uiPriority="52"/>
-    <w:lsdException w:name="Grid Table 1 Light Accent 4" w:uiPriority="46"/>
-    <w:lsdException w:name="Grid Table 2 Accent 4" w:uiPriority="47"/>
-    <w:lsdException w:name="Grid Table 3 Accent 4" w:uiPriority="48"/>
-    <w:lsdException w:name="Grid Table 4 Accent 4" w:uiPriority="49"/>
-    <w:lsdException w:name="Grid Table 5 Dark Accent 4" w:uiPriority="50"/>
-    <w:lsdException w:name="Grid Table 6 Colorful Accent 4" w:uiPriority="51"/>
-    <w:lsdException w:name="Grid Table 7 Colorful Accent 4" w:uiPriority="52"/>
-    <w:lsdException w:name="Grid Table 1 Light Accent 5" w:uiPriority="46"/>
-    <w:lsdException w:name="Grid Table 2 Accent 5" w:uiPriority="47"/>
-    <w:lsdException w:name="Grid Table 3 Accent 5" w:uiPriority="48"/>
-    <w:lsdException w:name="Grid Table 4 Accent 5" w:uiPriority="49"/>
-    <w:lsdException w:name="Grid Table 5 Dark Accent 5" w:uiPriority="50"/>
-    <w:lsdException w:name="Grid Table 6 Colorful Accent 5" w:uiPriority="51"/>
-    <w:lsdException w:name="Grid Table 7 Colorful Accent 5" w:uiPriority="52"/>
-    <w:lsdException w:name="Grid Table 1 Light Accent 6" w:uiPriority="46"/>
-    <w:lsdException w:name="Grid Table 2 Accent 6" w:uiPriority="47"/>
-    <w:lsdException w:name="Grid Table 3 Accent 6" w:uiPriority="48"/>
-    <w:lsdException w:name="Grid Table 4 Accent 6" w:uiPriority="49"/>
-    <w:lsdException w:name="Grid Table 5 Dark Accent 6" w:uiPriority="50"/>
-    <w:lsdException w:name="Grid Table 6 Colorful Accent 6" w:uiPriority="51"/>
-    <w:lsdException w:name="Grid Table 7 Colorful Accent 6" w:uiPriority="52"/>
-    <w:lsdException w:name="List Table 1 Light" w:uiPriority="46"/>
-    <w:lsdException w:name="List Table 2" w:uiPriority="47"/>
-    <w:lsdException w:name="List Table 3" w:uiPriority="48"/>
-    <w:lsdException w:name="List Table 4" w:uiPriority="49"/>
-    <w:lsdException w:name="List Table 5 Dark" w:uiPriority="50"/>
-    <w:lsdException w:name="List Table 6 Colorful" w:uiPriority="51"/>
-    <w:lsdException w:name="List Table 7 Colorful" w:uiPriority="52"/>
-    <w:lsdException w:name="List Table 1 Light Accent 1" w:uiPriority="46"/>
-    <w:lsdException w:name="List Table 2 Accent 1" w:uiPriority="47"/>
-    <w:lsdException w:name="List Table 3 Accent 1" w:uiPriority="48"/>
-    <w:lsdException w:name="List Table 4 Accent 1" w:uiPriority="49"/>
-    <w:lsdException w:name="List Table 5 Dark Accent 1" w:uiPriority="50"/>
-    <w:lsdException w:name="List Table 6 Colorful Accent 1" w:uiPriority="51"/>
-    <w:lsdException w:name="List Table 7 Colorful Accent 1" w:uiPriority="52"/>
-    <w:lsdException w:name="List Table 1 Light Accent 2" w:uiPriority="46"/>
-    <w:lsdException w:name="List Table 2 Accent 2" w:uiPriority="47"/>
-    <w:lsdException w:name="List Table 3 Accent 2" w:uiPriority="48"/>
-    <w:lsdException w:name="List Table 4 Accent 2" w:uiPriority="49"/>
-    <w:lsdException w:name="List Table 5 Dark Accent 2" w:uiPriority="50"/>
-    <w:lsdException w:name="List Table 6 Colorful Accent 2" w:uiPriority="51"/>
-    <w:lsdException w:name="List Table 7 Colorful Accent 2" w:uiPriority="52"/>
-    <w:lsdException w:name="List Table 1 Light Accent 3" w:uiPriority="46"/>
-    <w:lsdException w:name="List Table 2 Accent 3" w:uiPriority="47"/>
-    <w:lsdException w:name="List Table 3 Accent 3" w:uiPriority="48"/>
-    <w:lsdException w:name="List Table 4 Accent 3" w:uiPriority="49"/>
-    <w:lsdException w:name="List Table 5 Dark Accent 3" w:uiPriority="50"/>
-    <w:lsdException w:name="List Table 6 Colorful Accent 3" w:uiPriority="51"/>
-    <w:lsdException w:name="List Table 7 Colorful Accent 3" w:uiPriority="52"/>
-    <w:lsdException w:name="List Table 1 Light Accent 4" w:uiPriority="46"/>
-    <w:lsdException w:name="List Table 2 Accent 4" w:uiPriority="47"/>
-    <w:lsdException w:name="List Table 3 Accent 4" w:uiPriority="48"/>
-    <w:lsdException w:name="List Table 4 Accent 4" w:uiPriority="49"/>
-    <w:lsdException w:name="List Table 5 Dark Accent 4" w:uiPriority="50"/>
-    <w:lsdException w:name="List Table 6 Colorful Accent 4" w:uiPriority="51"/>
-    <w:lsdException w:name="List Table 7 Colorful Accent 4" w:uiPriority="52"/>
-    <w:lsdException w:name="List Table 1 Light Accent 5" w:uiPriority="46"/>
-    <w:lsdException w:name="List Table 2 Accent 5" w:uiPriority="47"/>
-    <w:lsdException w:name="List Table 3 Accent 5" w:uiPriority="48"/>
-    <w:lsdException w:name="List Table 4 Accent 5" w:uiPriority="49"/>
-    <w:lsdException w:name="List Table 5 Dark Accent 5" w:uiPriority="50"/>
-    <w:lsdException w:name="List Table 6 Colorful Accent 5" w:uiPriority="51"/>
-    <w:lsdException w:name="List Table 7 Colorful Accent 5" w:uiPriority="52"/>
-    <w:lsdException w:name="List Table 1 Light Accent 6" w:uiPriority="46"/>
-    <w:lsdException w:name="List Table 2 Accent 6" w:uiPriority="47"/>
-    <w:lsdException w:name="List Table 3 Accent 6" w:uiPriority="48"/>
-    <w:lsdException w:name="List Table 4 Accent 6" w:uiPriority="49"/>
-    <w:lsdException w:name="List Table 5 Dark Accent 6" w:uiPriority="50"/>
-    <w:lsdException w:name="List Table 6 Colorful Accent 6" w:uiPriority="51"/>
-    <w:lsdException w:name="List Table 7 Colorful Accent 6" w:uiPriority="52"/>
+  <w:latentStyles w:defLockedState="0" w:defUIPriority="99" w:defSemiHidden="1" w:defUnhideWhenUsed="1" w:defQFormat="0" w:count="276">
+    <w:lsdException w:name="Normal" w:semiHidden="0" w:uiPriority="0" w:unhideWhenUsed="0" w:qFormat="1"/>
+    <w:lsdException w:name="heading 1" w:semiHidden="0" w:uiPriority="9" w:unhideWhenUsed="0" w:qFormat="1"/>
+    <w:lsdException w:name="heading 2" w:uiPriority="9" w:qFormat="1"/>
+    <w:lsdException w:name="heading 3" w:uiPriority="9" w:qFormat="1"/>
+    <w:lsdException w:name="heading 4" w:uiPriority="9" w:qFormat="1"/>
+    <w:lsdException w:name="heading 5" w:uiPriority="9" w:qFormat="1"/>
+    <w:lsdException w:name="heading 6" w:uiPriority="9" w:qFormat="1"/>
+    <w:lsdException w:name="heading 7" w:uiPriority="9" w:qFormat="1"/>
+    <w:lsdException w:name="heading 8" w:uiPriority="9" w:qFormat="1"/>
+    <w:lsdException w:name="heading 9" w:uiPriority="9" w:qFormat="1"/>
+    <w:lsdException w:name="toc 1" w:uiPriority="39"/>
+    <w:lsdException w:name="toc 2" w:uiPriority="39"/>
+    <w:lsdException w:name="toc 3" w:uiPriority="39"/>
+    <w:lsdException w:name="toc 4" w:uiPriority="39"/>
+    <w:lsdException w:name="toc 5" w:uiPriority="39"/>
+    <w:lsdException w:name="toc 6" w:uiPriority="39"/>
+    <w:lsdException w:name="toc 7" w:uiPriority="39"/>
+    <w:lsdException w:name="toc 8" w:uiPriority="39"/>
+    <w:lsdException w:name="toc 9" w:uiPriority="39"/>
+    <w:lsdException w:name="caption" w:uiPriority="35" w:qFormat="1"/>
+    <w:lsdException w:name="Title" w:semiHidden="0" w:uiPriority="10" w:unhideWhenUsed="0" w:qFormat="1"/>
+    <w:lsdException w:name="Default Paragraph Font" w:uiPriority="1"/>
+    <w:lsdException w:name="Subtitle" w:semiHidden="0" w:uiPriority="11" w:unhideWhenUsed="0" w:qFormat="1"/>
+    <w:lsdException w:name="Strong" w:semiHidden="0" w:uiPriority="22" w:unhideWhenUsed="0" w:qFormat="1"/>
+    <w:lsdException w:name="Emphasis" w:semiHidden="0" w:uiPriority="20" w:unhideWhenUsed="0" w:qFormat="1"/>
+    <w:lsdException w:name="Table Grid" w:semiHidden="0" w:uiPriority="39" w:unhideWhenUsed="0"/>
+    <w:lsdException w:name="Note Level 1" w:semiHidden="0" w:unhideWhenUsed="0"/>
+    <w:lsdException w:name="Note Level 2" w:semiHidden="0" w:unhideWhenUsed="0"/>
+    <w:lsdException w:name="Note Level 3" w:semiHidden="0" w:unhideWhenUsed="0"/>
+    <w:lsdException w:name="Note Level 4" w:semiHidden="0" w:unhideWhenUsed="0"/>
+    <w:lsdException w:name="Note Level 5" w:semiHidden="0" w:unhideWhenUsed="0"/>
+    <w:lsdException w:name="Note Level 6" w:semiHidden="0" w:unhideWhenUsed="0"/>
+    <w:lsdException w:name="Note Level 7" w:semiHidden="0" w:unhideWhenUsed="0"/>
+    <w:lsdException w:name="Note Level 8" w:semiHidden="0" w:unhideWhenUsed="0"/>
+    <w:lsdException w:name="Note Level 9" w:semiHidden="0" w:unhideWhenUsed="0"/>
+    <w:lsdException w:name="Placeholder Text" w:unhideWhenUsed="0"/>
+    <w:lsdException w:name="No Spacing" w:semiHidden="0" w:uiPriority="1" w:unhideWhenUsed="0" w:qFormat="1"/>
+    <w:lsdException w:name="Light Shading" w:semiHidden="0" w:uiPriority="60" w:unhideWhenUsed="0"/>
+    <w:lsdException w:name="Light List" w:semiHidden="0" w:uiPriority="61" w:unhideWhenUsed="0"/>
+    <w:lsdException w:name="Light Grid" w:semiHidden="0" w:uiPriority="62" w:unhideWhenUsed="0"/>
+    <w:lsdException w:name="Medium Shading 1" w:semiHidden="0" w:uiPriority="63" w:unhideWhenUsed="0"/>
+    <w:lsdException w:name="Medium Shading 2" w:semiHidden="0" w:uiPriority="64" w:unhideWhenUsed="0"/>
+    <w:lsdException w:name="Medium List 1" w:semiHidden="0" w:uiPriority="65" w:unhideWhenUsed="0"/>
+    <w:lsdException w:name="Medium List 2" w:semiHidden="0" w:uiPriority="66" w:unhideWhenUsed="0"/>
+    <w:lsdException w:name="Medium Grid 1" w:semiHidden="0" w:uiPriority="67" w:unhideWhenUsed="0"/>
+    <w:lsdException w:name="Medium Grid 2" w:semiHidden="0" w:uiPriority="68" w:unhideWhenUsed="0"/>
+    <w:lsdException w:name="Medium Grid 3" w:semiHidden="0" w:uiPriority="69" w:unhideWhenUsed="0"/>
+    <w:lsdException w:name="Dark List" w:semiHidden="0" w:uiPriority="70" w:unhideWhenUsed="0"/>
+    <w:lsdException w:name="Colorful Shading" w:semiHidden="0" w:uiPriority="71" w:unhideWhenUsed="0"/>
+    <w:lsdException w:name="Colorful List" w:semiHidden="0" w:uiPriority="72" w:unhideWhenUsed="0"/>
+    <w:lsdException w:name="Colorful Grid" w:semiHidden="0" w:uiPriority="73" w:unhideWhenUsed="0"/>
+    <w:lsdException w:name="Light Shading Accent 1" w:semiHidden="0" w:uiPriority="60" w:unhideWhenUsed="0"/>
+    <w:lsdException w:name="Light List Accent 1" w:semiHidden="0" w:uiPriority="61" w:unhideWhenUsed="0"/>
+    <w:lsdException w:name="Light Grid Accent 1" w:semiHidden="0" w:uiPriority="62" w:unhideWhenUsed="0"/>
+    <w:lsdException w:name="Medium Shading 1 Accent 1" w:semiHidden="0" w:uiPriority="63" w:unhideWhenUsed="0"/>
+    <w:lsdException w:name="Medium Shading 2 Accent 1" w:semiHidden="0" w:uiPriority="64" w:unhideWhenUsed="0"/>
+    <w:lsdException w:name="Medium List 1 Accent 1" w:semiHidden="0" w:uiPriority="65" w:unhideWhenUsed="0"/>
+    <w:lsdException w:name="Revision" w:unhideWhenUsed="0"/>
+    <w:lsdException w:name="List Paragraph" w:semiHidden="0" w:uiPriority="34" w:unhideWhenUsed="0" w:qFormat="1"/>
+    <w:lsdException w:name="Quote" w:semiHidden="0" w:uiPriority="29" w:unhideWhenUsed="0" w:qFormat="1"/>
+    <w:lsdException w:name="Intense Quote" w:semiHidden="0" w:uiPriority="30" w:unhideWhenUsed="0" w:qFormat="1"/>
+    <w:lsdException w:name="Medium List 2 Accent 1" w:semiHidden="0" w:uiPriority="66" w:unhideWhenUsed="0"/>
+    <w:lsdException w:name="Medium Grid 1 Accent 1" w:semiHidden="0" w:uiPriority="67" w:unhideWhenUsed="0"/>
+    <w:lsdException w:name="Medium Grid 2 Accent 1" w:semiHidden="0" w:uiPriority="68" w:unhideWhenUsed="0"/>
+    <w:lsdException w:name="Medium Grid 3 Accent 1" w:semiHidden="0" w:uiPriority="69" w:unhideWhenUsed="0"/>
+    <w:lsdException w:name="Dark List Accent 1" w:semiHidden="0" w:uiPriority="70" w:unhideWhenUsed="0"/>
+    <w:lsdException w:name="Colorful Shading Accent 1" w:semiHidden="0" w:uiPriority="71" w:unhideWhenUsed="0"/>
+    <w:lsdException w:name="Colorful List Accent 1" w:semiHidden="0" w:uiPriority="72" w:unhideWhenUsed="0"/>
+    <w:lsdException w:name="Colorful Grid Accent 1" w:semiHidden="0" w:uiPriority="73" w:unhideWhenUsed="0"/>
+    <w:lsdException w:name="Light Shading Accent 2" w:semiHidden="0" w:uiPriority="60" w:unhideWhenUsed="0"/>
+    <w:lsdException w:name="Light List Accent 2" w:semiHidden="0" w:uiPriority="61" w:unhideWhenUsed="0"/>
+    <w:lsdException w:name="Light Grid Accent 2" w:semiHidden="0" w:uiPriority="62" w:unhideWhenUsed="0"/>
+    <w:lsdException w:name="Medium Shading 1 Accent 2" w:semiHidden="0" w:uiPriority="63" w:unhideWhenUsed="0"/>
+    <w:lsdException w:name="Medium Shading 2 Accent 2" w:semiHidden="0" w:uiPriority="64" w:unhideWhenUsed="0"/>
+    <w:lsdException w:name="Medium List 1 Accent 2" w:semiHidden="0" w:uiPriority="65" w:unhideWhenUsed="0"/>
+    <w:lsdException w:name="Medium List 2 Accent 2" w:semiHidden="0" w:uiPriority="66" w:unhideWhenUsed="0"/>
+    <w:lsdException w:name="Medium Grid 1 Accent 2" w:semiHidden="0" w:uiPriority="67" w:unhideWhenUsed="0"/>
+    <w:lsdException w:name="Medium Grid 2 Accent 2" w:semiHidden="0" w:uiPriority="68" w:unhideWhenUsed="0"/>
+    <w:lsdException w:name="Medium Grid 3 Accent 2" w:semiHidden="0" w:uiPriority="69" w:unhideWhenUsed="0"/>
+    <w:lsdException w:name="Dark List Accent 2" w:semiHidden="0" w:uiPriority="70" w:unhideWhenUsed="0"/>
+    <w:lsdException w:name="Colorful Shading Accent 2" w:semiHidden="0" w:uiPriority="71" w:unhideWhenUsed="0"/>
+    <w:lsdException w:name="Colorful List Accent 2" w:semiHidden="0" w:uiPriority="72" w:unhideWhenUsed="0"/>
+    <w:lsdException w:name="Colorful Grid Accent 2" w:semiHidden="0" w:uiPriority="73" w:unhideWhenUsed="0"/>
+    <w:lsdException w:name="Light Shading Accent 3" w:semiHidden="0" w:uiPriority="60" w:unhideWhenUsed="0"/>
+    <w:lsdException w:name="Light List Accent 3" w:semiHidden="0" w:uiPriority="61" w:unhideWhenUsed="0"/>
+    <w:lsdException w:name="Light Grid Accent 3" w:semiHidden="0" w:uiPriority="62" w:unhideWhenUsed="0"/>
+    <w:lsdException w:name="Medium Shading 1 Accent 3" w:semiHidden="0" w:uiPriority="63" w:unhideWhenUsed="0"/>
+    <w:lsdException w:name="Medium Shading 2 Accent 3" w:semiHidden="0" w:uiPriority="64" w:unhideWhenUsed="0"/>
+    <w:lsdException w:name="Medium List 1 Accent 3" w:semiHidden="0" w:uiPriority="65" w:unhideWhenUsed="0"/>
+    <w:lsdException w:name="Medium List 2 Accent 3" w:semiHidden="0" w:uiPriority="66" w:unhideWhenUsed="0"/>
+    <w:lsdException w:name="Medium Grid 1 Accent 3" w:semiHidden="0" w:uiPriority="67" w:unhideWhenUsed="0"/>
+    <w:lsdException w:name="Medium Grid 2 Accent 3" w:semiHidden="0" w:uiPriority="68" w:unhideWhenUsed="0"/>
+    <w:lsdException w:name="Medium Grid 3 Accent 3" w:semiHidden="0" w:uiPriority="69" w:unhideWhenUsed="0"/>
+    <w:lsdException w:name="Dark List Accent 3" w:semiHidden="0" w:uiPriority="70" w:unhideWhenUsed="0"/>
+    <w:lsdException w:name="Colorful Shading Accent 3" w:semiHidden="0" w:uiPriority="71" w:unhideWhenUsed="0"/>
+    <w:lsdException w:name="Colorful List Accent 3" w:semiHidden="0" w:uiPriority="72" w:unhideWhenUsed="0"/>
+    <w:lsdException w:name="Colorful Grid Accent 3" w:semiHidden="0" w:uiPriority="73" w:unhideWhenUsed="0"/>
+    <w:lsdException w:name="Light Shading Accent 4" w:semiHidden="0" w:uiPriority="60" w:unhideWhenUsed="0"/>
+    <w:lsdException w:name="Light List Accent 4" w:semiHidden="0" w:uiPriority="61" w:unhideWhenUsed="0"/>
+    <w:lsdException w:name="Light Grid Accent 4" w:semiHidden="0" w:uiPriority="62" w:unhideWhenUsed="0"/>
+    <w:lsdException w:name="Medium Shading 1 Accent 4" w:semiHidden="0" w:uiPriority="63" w:unhideWhenUsed="0"/>
+    <w:lsdException w:name="Medium Shading 2 Accent 4" w:semiHidden="0" w:uiPriority="64" w:unhideWhenUsed="0"/>
+    <w:lsdException w:name="Medium List 1 Accent 4" w:semiHidden="0" w:uiPriority="65" w:unhideWhenUsed="0"/>
+    <w:lsdException w:name="Medium List 2 Accent 4" w:semiHidden="0" w:uiPriority="66" w:unhideWhenUsed="0"/>
+    <w:lsdException w:name="Medium Grid 1 Accent 4" w:semiHidden="0" w:uiPriority="67" w:unhideWhenUsed="0"/>
+    <w:lsdException w:name="Medium Grid 2 Accent 4" w:semiHidden="0" w:uiPriority="68" w:unhideWhenUsed="0"/>
+    <w:lsdException w:name="Medium Grid 3 Accent 4" w:semiHidden="0" w:uiPriority="69" w:unhideWhenUsed="0"/>
+    <w:lsdException w:name="Dark List Accent 4" w:semiHidden="0" w:uiPriority="70" w:unhideWhenUsed="0"/>
+    <w:lsdException w:name="Colorful Shading Accent 4" w:semiHidden="0" w:uiPriority="71" w:unhideWhenUsed="0"/>
+    <w:lsdException w:name="Colorful List Accent 4" w:semiHidden="0" w:uiPriority="72" w:unhideWhenUsed="0"/>
+    <w:lsdException w:name="Colorful Grid Accent 4" w:semiHidden="0" w:uiPriority="73" w:unhideWhenUsed="0"/>
+    <w:lsdException w:name="Light Shading Accent 5" w:semiHidden="0" w:uiPriority="60" w:unhideWhenUsed="0"/>
+    <w:lsdException w:name="Light List Accent 5" w:semiHidden="0" w:uiPriority="61" w:unhideWhenUsed="0"/>
+    <w:lsdException w:name="Light Grid Accent 5" w:semiHidden="0" w:uiPriority="62" w:unhideWhenUsed="0"/>
+    <w:lsdException w:name="Medium Shading 1 Accent 5" w:semiHidden="0" w:uiPriority="63" w:unhideWhenUsed="0"/>
+    <w:lsdException w:name="Medium Shading 2 Accent 5" w:semiHidden="0" w:uiPriority="64" w:unhideWhenUsed="0"/>
+    <w:lsdException w:name="Medium List 1 Accent 5" w:semiHidden="0" w:uiPriority="65" w:unhideWhenUsed="0"/>
+    <w:lsdException w:name="Medium List 2 Accent 5" w:semiHidden="0" w:uiPriority="66" w:unhideWhenUsed="0"/>
+    <w:lsdException w:name="Medium Grid 1 Accent 5" w:semiHidden="0" w:uiPriority="67" w:unhideWhenUsed="0"/>
+    <w:lsdException w:name="Medium Grid 2 Accent 5" w:semiHidden="0" w:uiPriority="68" w:unhideWhenUsed="0"/>
+    <w:lsdException w:name="Medium Grid 3 Accent 5" w:semiHidden="0" w:uiPriority="69" w:unhideWhenUsed="0"/>
+    <w:lsdException w:name="Dark List Accent 5" w:semiHidden="0" w:uiPriority="70" w:unhideWhenUsed="0"/>
+    <w:lsdException w:name="Colorful Shading Accent 5" w:semiHidden="0" w:uiPriority="71" w:unhideWhenUsed="0"/>
+    <w:lsdException w:name="Colorful List Accent 5" w:semiHidden="0" w:uiPriority="72" w:unhideWhenUsed="0"/>
+    <w:lsdException w:name="Colorful Grid Accent 5" w:semiHidden="0" w:uiPriority="73" w:unhideWhenUsed="0"/>
+    <w:lsdException w:name="Light Shading Accent 6" w:semiHidden="0" w:uiPriority="60" w:unhideWhenUsed="0"/>
+    <w:lsdException w:name="Light List Accent 6" w:semiHidden="0" w:uiPriority="61" w:unhideWhenUsed="0"/>
+    <w:lsdException w:name="Light Grid Accent 6" w:semiHidden="0" w:uiPriority="62" w:unhideWhenUsed="0"/>
+    <w:lsdException w:name="Medium Shading 1 Accent 6" w:semiHidden="0" w:uiPriority="63" w:unhideWhenUsed="0"/>
+    <w:lsdException w:name="Medium Shading 2 Accent 6" w:semiHidden="0" w:uiPriority="64" w:unhideWhenUsed="0"/>
+    <w:lsdException w:name="Medium List 1 Accent 6" w:semiHidden="0" w:uiPriority="65" w:unhideWhenUsed="0"/>
+    <w:lsdException w:name="Medium List 2 Accent 6" w:semiHidden="0" w:uiPriority="66" w:unhideWhenUsed="0"/>
+    <w:lsdException w:name="Medium Grid 1 Accent 6" w:semiHidden="0" w:uiPriority="67" w:unhideWhenUsed="0"/>
+    <w:lsdException w:name="Medium Grid 2 Accent 6" w:semiHidden="0" w:uiPriority="68" w:unhideWhenUsed="0"/>
+    <w:lsdException w:name="Medium Grid 3 Accent 6" w:semiHidden="0" w:uiPriority="69" w:unhideWhenUsed="0"/>
+    <w:lsdException w:name="Dark List Accent 6" w:semiHidden="0" w:uiPriority="70" w:unhideWhenUsed="0"/>
+    <w:lsdException w:name="Colorful Shading Accent 6" w:semiHidden="0" w:uiPriority="71" w:unhideWhenUsed="0"/>
+    <w:lsdException w:name="Colorful List Accent 6" w:semiHidden="0" w:uiPriority="72" w:unhideWhenUsed="0"/>
+    <w:lsdException w:name="Colorful Grid Accent 6" w:semiHidden="0" w:uiPriority="73" w:unhideWhenUsed="0"/>
+    <w:lsdException w:name="Subtle Emphasis" w:semiHidden="0" w:uiPriority="19" w:unhideWhenUsed="0" w:qFormat="1"/>
+    <w:lsdException w:name="Intense Emphasis" w:semiHidden="0" w:uiPriority="21" w:unhideWhenUsed="0" w:qFormat="1"/>
+    <w:lsdException w:name="Subtle Reference" w:semiHidden="0" w:uiPriority="31" w:unhideWhenUsed="0" w:qFormat="1"/>
+    <w:lsdException w:name="Intense Reference" w:semiHidden="0" w:uiPriority="32" w:unhideWhenUsed="0" w:qFormat="1"/>
+    <w:lsdException w:name="Book Title" w:semiHidden="0" w:uiPriority="33" w:unhideWhenUsed="0" w:qFormat="1"/>
+    <w:lsdException w:name="Bibliography" w:uiPriority="37"/>
+    <w:lsdException w:name="TOC Heading" w:uiPriority="39" w:qFormat="1"/>
   </w:latentStyles>
   <w:style w:type="paragraph" w:default="1" w:styleId="Normal">
     <w:name w:val="Normal"/>
@@ -881,6 +673,206 @@
   <w:style w:type="character" w:default="1" w:styleId="DefaultParagraphFont">
     <w:name w:val="Default Paragraph Font"/>
     <w:uiPriority w:val="1"/>
+    <w:semiHidden/>
+    <w:unhideWhenUsed/>
+  </w:style>
+  <w:style w:type="table" w:default="1" w:styleId="TableNormal">
+    <w:name w:val="Normal Table"/>
+    <w:uiPriority w:val="99"/>
+    <w:semiHidden/>
+    <w:unhideWhenUsed/>
+    <w:tblPr>
+      <w:tblInd w:w="0" w:type="dxa"/>
+      <w:tblCellMar>
+        <w:top w:w="0" w:type="dxa"/>
+        <w:left w:w="108" w:type="dxa"/>
+        <w:bottom w:w="0" w:type="dxa"/>
+        <w:right w:w="108" w:type="dxa"/>
+      </w:tblCellMar>
+    </w:tblPr>
+  </w:style>
+  <w:style w:type="numbering" w:default="1" w:styleId="NoList">
+    <w:name w:val="No List"/>
+    <w:uiPriority w:val="99"/>
+    <w:semiHidden/>
+    <w:unhideWhenUsed/>
+  </w:style>
+</w:styles>
+</file>
+
+<file path=word/stylesWithEffects.xml><?xml version="1.0" encoding="utf-8"?>
+<w:styles xmlns:wpc="http://schemas.microsoft.com/office/word/2010/wordprocessingCanvas" xmlns:mo="http://schemas.microsoft.com/office/mac/office/2008/main" xmlns:mc="http://schemas.openxmlformats.org/markup-compatibility/2006" xmlns:mv="urn:schemas-microsoft-com:mac:vml" xmlns:o="urn:schemas-microsoft-com:office:office" xmlns:r="http://schemas.openxmlformats.org/officeDocument/2006/relationships" xmlns:m="http://schemas.openxmlformats.org/officeDocument/2006/math" xmlns:v="urn:schemas-microsoft-com:vml" xmlns:wp14="http://schemas.microsoft.com/office/word/2010/wordprocessingDrawing" xmlns:wp="http://schemas.openxmlformats.org/drawingml/2006/wordprocessingDrawing" xmlns:w10="urn:schemas-microsoft-com:office:word" xmlns:w="http://schemas.openxmlformats.org/wordprocessingml/2006/main" xmlns:w14="http://schemas.microsoft.com/office/word/2010/wordml" xmlns:wpg="http://schemas.microsoft.com/office/word/2010/wordprocessingGroup" xmlns:wpi="http://schemas.microsoft.com/office/word/2010/wordprocessingInk" xmlns:wne="http://schemas.microsoft.com/office/word/2006/wordml" xmlns:wps="http://schemas.microsoft.com/office/word/2010/wordprocessingShape" mc:Ignorable="w14 wp14">
+  <w:docDefaults>
+    <w:rPrDefault>
+      <w:rPr>
+        <w:rFonts w:asciiTheme="minorHAnsi" w:eastAsiaTheme="minorHAnsi" w:hAnsiTheme="minorHAnsi" w:cstheme="minorBidi"/>
+        <w:sz w:val="22"/>
+        <w:szCs w:val="22"/>
+        <w:lang w:val="en-US" w:eastAsia="en-US" w:bidi="ar-SA"/>
+      </w:rPr>
+    </w:rPrDefault>
+    <w:pPrDefault>
+      <w:pPr>
+        <w:spacing w:after="160" w:line="259" w:lineRule="auto"/>
+      </w:pPr>
+    </w:pPrDefault>
+  </w:docDefaults>
+  <w:latentStyles w:defLockedState="0" w:defUIPriority="99" w:defSemiHidden="1" w:defUnhideWhenUsed="1" w:defQFormat="0" w:count="276">
+    <w:lsdException w:name="Normal" w:semiHidden="0" w:uiPriority="0" w:unhideWhenUsed="0" w:qFormat="1"/>
+    <w:lsdException w:name="heading 1" w:semiHidden="0" w:uiPriority="9" w:unhideWhenUsed="0" w:qFormat="1"/>
+    <w:lsdException w:name="heading 2" w:uiPriority="9" w:qFormat="1"/>
+    <w:lsdException w:name="heading 3" w:uiPriority="9" w:qFormat="1"/>
+    <w:lsdException w:name="heading 4" w:uiPriority="9" w:qFormat="1"/>
+    <w:lsdException w:name="heading 5" w:uiPriority="9" w:qFormat="1"/>
+    <w:lsdException w:name="heading 6" w:uiPriority="9" w:qFormat="1"/>
+    <w:lsdException w:name="heading 7" w:uiPriority="9" w:qFormat="1"/>
+    <w:lsdException w:name="heading 8" w:uiPriority="9" w:qFormat="1"/>
+    <w:lsdException w:name="heading 9" w:uiPriority="9" w:qFormat="1"/>
+    <w:lsdException w:name="toc 1" w:uiPriority="39"/>
+    <w:lsdException w:name="toc 2" w:uiPriority="39"/>
+    <w:lsdException w:name="toc 3" w:uiPriority="39"/>
+    <w:lsdException w:name="toc 4" w:uiPriority="39"/>
+    <w:lsdException w:name="toc 5" w:uiPriority="39"/>
+    <w:lsdException w:name="toc 6" w:uiPriority="39"/>
+    <w:lsdException w:name="toc 7" w:uiPriority="39"/>
+    <w:lsdException w:name="toc 8" w:uiPriority="39"/>
+    <w:lsdException w:name="toc 9" w:uiPriority="39"/>
+    <w:lsdException w:name="caption" w:uiPriority="35" w:qFormat="1"/>
+    <w:lsdException w:name="Title" w:semiHidden="0" w:uiPriority="10" w:unhideWhenUsed="0" w:qFormat="1"/>
+    <w:lsdException w:name="Default Paragraph Font" w:uiPriority="1"/>
+    <w:lsdException w:name="Subtitle" w:semiHidden="0" w:uiPriority="11" w:unhideWhenUsed="0" w:qFormat="1"/>
+    <w:lsdException w:name="Strong" w:semiHidden="0" w:uiPriority="22" w:unhideWhenUsed="0" w:qFormat="1"/>
+    <w:lsdException w:name="Emphasis" w:semiHidden="0" w:uiPriority="20" w:unhideWhenUsed="0" w:qFormat="1"/>
+    <w:lsdException w:name="Table Grid" w:semiHidden="0" w:uiPriority="39" w:unhideWhenUsed="0"/>
+    <w:lsdException w:name="Note Level 1" w:semiHidden="0" w:unhideWhenUsed="0"/>
+    <w:lsdException w:name="Note Level 2" w:semiHidden="0" w:unhideWhenUsed="0"/>
+    <w:lsdException w:name="Note Level 3" w:semiHidden="0" w:unhideWhenUsed="0"/>
+    <w:lsdException w:name="Note Level 4" w:semiHidden="0" w:unhideWhenUsed="0"/>
+    <w:lsdException w:name="Note Level 5" w:semiHidden="0" w:unhideWhenUsed="0"/>
+    <w:lsdException w:name="Note Level 6" w:semiHidden="0" w:unhideWhenUsed="0"/>
+    <w:lsdException w:name="Note Level 7" w:semiHidden="0" w:unhideWhenUsed="0"/>
+    <w:lsdException w:name="Note Level 8" w:semiHidden="0" w:unhideWhenUsed="0"/>
+    <w:lsdException w:name="Note Level 9" w:semiHidden="0" w:unhideWhenUsed="0"/>
+    <w:lsdException w:name="Placeholder Text" w:unhideWhenUsed="0"/>
+    <w:lsdException w:name="No Spacing" w:semiHidden="0" w:uiPriority="1" w:unhideWhenUsed="0" w:qFormat="1"/>
+    <w:lsdException w:name="Light Shading" w:semiHidden="0" w:uiPriority="60" w:unhideWhenUsed="0"/>
+    <w:lsdException w:name="Light List" w:semiHidden="0" w:uiPriority="61" w:unhideWhenUsed="0"/>
+    <w:lsdException w:name="Light Grid" w:semiHidden="0" w:uiPriority="62" w:unhideWhenUsed="0"/>
+    <w:lsdException w:name="Medium Shading 1" w:semiHidden="0" w:uiPriority="63" w:unhideWhenUsed="0"/>
+    <w:lsdException w:name="Medium Shading 2" w:semiHidden="0" w:uiPriority="64" w:unhideWhenUsed="0"/>
+    <w:lsdException w:name="Medium List 1" w:semiHidden="0" w:uiPriority="65" w:unhideWhenUsed="0"/>
+    <w:lsdException w:name="Medium List 2" w:semiHidden="0" w:uiPriority="66" w:unhideWhenUsed="0"/>
+    <w:lsdException w:name="Medium Grid 1" w:semiHidden="0" w:uiPriority="67" w:unhideWhenUsed="0"/>
+    <w:lsdException w:name="Medium Grid 2" w:semiHidden="0" w:uiPriority="68" w:unhideWhenUsed="0"/>
+    <w:lsdException w:name="Medium Grid 3" w:semiHidden="0" w:uiPriority="69" w:unhideWhenUsed="0"/>
+    <w:lsdException w:name="Dark List" w:semiHidden="0" w:uiPriority="70" w:unhideWhenUsed="0"/>
+    <w:lsdException w:name="Colorful Shading" w:semiHidden="0" w:uiPriority="71" w:unhideWhenUsed="0"/>
+    <w:lsdException w:name="Colorful List" w:semiHidden="0" w:uiPriority="72" w:unhideWhenUsed="0"/>
+    <w:lsdException w:name="Colorful Grid" w:semiHidden="0" w:uiPriority="73" w:unhideWhenUsed="0"/>
+    <w:lsdException w:name="Light Shading Accent 1" w:semiHidden="0" w:uiPriority="60" w:unhideWhenUsed="0"/>
+    <w:lsdException w:name="Light List Accent 1" w:semiHidden="0" w:uiPriority="61" w:unhideWhenUsed="0"/>
+    <w:lsdException w:name="Light Grid Accent 1" w:semiHidden="0" w:uiPriority="62" w:unhideWhenUsed="0"/>
+    <w:lsdException w:name="Medium Shading 1 Accent 1" w:semiHidden="0" w:uiPriority="63" w:unhideWhenUsed="0"/>
+    <w:lsdException w:name="Medium Shading 2 Accent 1" w:semiHidden="0" w:uiPriority="64" w:unhideWhenUsed="0"/>
+    <w:lsdException w:name="Medium List 1 Accent 1" w:semiHidden="0" w:uiPriority="65" w:unhideWhenUsed="0"/>
+    <w:lsdException w:name="Revision" w:unhideWhenUsed="0"/>
+    <w:lsdException w:name="List Paragraph" w:semiHidden="0" w:uiPriority="34" w:unhideWhenUsed="0" w:qFormat="1"/>
+    <w:lsdException w:name="Quote" w:semiHidden="0" w:uiPriority="29" w:unhideWhenUsed="0" w:qFormat="1"/>
+    <w:lsdException w:name="Intense Quote" w:semiHidden="0" w:uiPriority="30" w:unhideWhenUsed="0" w:qFormat="1"/>
+    <w:lsdException w:name="Medium List 2 Accent 1" w:semiHidden="0" w:uiPriority="66" w:unhideWhenUsed="0"/>
+    <w:lsdException w:name="Medium Grid 1 Accent 1" w:semiHidden="0" w:uiPriority="67" w:unhideWhenUsed="0"/>
+    <w:lsdException w:name="Medium Grid 2 Accent 1" w:semiHidden="0" w:uiPriority="68" w:unhideWhenUsed="0"/>
+    <w:lsdException w:name="Medium Grid 3 Accent 1" w:semiHidden="0" w:uiPriority="69" w:unhideWhenUsed="0"/>
+    <w:lsdException w:name="Dark List Accent 1" w:semiHidden="0" w:uiPriority="70" w:unhideWhenUsed="0"/>
+    <w:lsdException w:name="Colorful Shading Accent 1" w:semiHidden="0" w:uiPriority="71" w:unhideWhenUsed="0"/>
+    <w:lsdException w:name="Colorful List Accent 1" w:semiHidden="0" w:uiPriority="72" w:unhideWhenUsed="0"/>
+    <w:lsdException w:name="Colorful Grid Accent 1" w:semiHidden="0" w:uiPriority="73" w:unhideWhenUsed="0"/>
+    <w:lsdException w:name="Light Shading Accent 2" w:semiHidden="0" w:uiPriority="60" w:unhideWhenUsed="0"/>
+    <w:lsdException w:name="Light List Accent 2" w:semiHidden="0" w:uiPriority="61" w:unhideWhenUsed="0"/>
+    <w:lsdException w:name="Light Grid Accent 2" w:semiHidden="0" w:uiPriority="62" w:unhideWhenUsed="0"/>
+    <w:lsdException w:name="Medium Shading 1 Accent 2" w:semiHidden="0" w:uiPriority="63" w:unhideWhenUsed="0"/>
+    <w:lsdException w:name="Medium Shading 2 Accent 2" w:semiHidden="0" w:uiPriority="64" w:unhideWhenUsed="0"/>
+    <w:lsdException w:name="Medium List 1 Accent 2" w:semiHidden="0" w:uiPriority="65" w:unhideWhenUsed="0"/>
+    <w:lsdException w:name="Medium List 2 Accent 2" w:semiHidden="0" w:uiPriority="66" w:unhideWhenUsed="0"/>
+    <w:lsdException w:name="Medium Grid 1 Accent 2" w:semiHidden="0" w:uiPriority="67" w:unhideWhenUsed="0"/>
+    <w:lsdException w:name="Medium Grid 2 Accent 2" w:semiHidden="0" w:uiPriority="68" w:unhideWhenUsed="0"/>
+    <w:lsdException w:name="Medium Grid 3 Accent 2" w:semiHidden="0" w:uiPriority="69" w:unhideWhenUsed="0"/>
+    <w:lsdException w:name="Dark List Accent 2" w:semiHidden="0" w:uiPriority="70" w:unhideWhenUsed="0"/>
+    <w:lsdException w:name="Colorful Shading Accent 2" w:semiHidden="0" w:uiPriority="71" w:unhideWhenUsed="0"/>
+    <w:lsdException w:name="Colorful List Accent 2" w:semiHidden="0" w:uiPriority="72" w:unhideWhenUsed="0"/>
+    <w:lsdException w:name="Colorful Grid Accent 2" w:semiHidden="0" w:uiPriority="73" w:unhideWhenUsed="0"/>
+    <w:lsdException w:name="Light Shading Accent 3" w:semiHidden="0" w:uiPriority="60" w:unhideWhenUsed="0"/>
+    <w:lsdException w:name="Light List Accent 3" w:semiHidden="0" w:uiPriority="61" w:unhideWhenUsed="0"/>
+    <w:lsdException w:name="Light Grid Accent 3" w:semiHidden="0" w:uiPriority="62" w:unhideWhenUsed="0"/>
+    <w:lsdException w:name="Medium Shading 1 Accent 3" w:semiHidden="0" w:uiPriority="63" w:unhideWhenUsed="0"/>
+    <w:lsdException w:name="Medium Shading 2 Accent 3" w:semiHidden="0" w:uiPriority="64" w:unhideWhenUsed="0"/>
+    <w:lsdException w:name="Medium List 1 Accent 3" w:semiHidden="0" w:uiPriority="65" w:unhideWhenUsed="0"/>
+    <w:lsdException w:name="Medium List 2 Accent 3" w:semiHidden="0" w:uiPriority="66" w:unhideWhenUsed="0"/>
+    <w:lsdException w:name="Medium Grid 1 Accent 3" w:semiHidden="0" w:uiPriority="67" w:unhideWhenUsed="0"/>
+    <w:lsdException w:name="Medium Grid 2 Accent 3" w:semiHidden="0" w:uiPriority="68" w:unhideWhenUsed="0"/>
+    <w:lsdException w:name="Medium Grid 3 Accent 3" w:semiHidden="0" w:uiPriority="69" w:unhideWhenUsed="0"/>
+    <w:lsdException w:name="Dark List Accent 3" w:semiHidden="0" w:uiPriority="70" w:unhideWhenUsed="0"/>
+    <w:lsdException w:name="Colorful Shading Accent 3" w:semiHidden="0" w:uiPriority="71" w:unhideWhenUsed="0"/>
+    <w:lsdException w:name="Colorful List Accent 3" w:semiHidden="0" w:uiPriority="72" w:unhideWhenUsed="0"/>
+    <w:lsdException w:name="Colorful Grid Accent 3" w:semiHidden="0" w:uiPriority="73" w:unhideWhenUsed="0"/>
+    <w:lsdException w:name="Light Shading Accent 4" w:semiHidden="0" w:uiPriority="60" w:unhideWhenUsed="0"/>
+    <w:lsdException w:name="Light List Accent 4" w:semiHidden="0" w:uiPriority="61" w:unhideWhenUsed="0"/>
+    <w:lsdException w:name="Light Grid Accent 4" w:semiHidden="0" w:uiPriority="62" w:unhideWhenUsed="0"/>
+    <w:lsdException w:name="Medium Shading 1 Accent 4" w:semiHidden="0" w:uiPriority="63" w:unhideWhenUsed="0"/>
+    <w:lsdException w:name="Medium Shading 2 Accent 4" w:semiHidden="0" w:uiPriority="64" w:unhideWhenUsed="0"/>
+    <w:lsdException w:name="Medium List 1 Accent 4" w:semiHidden="0" w:uiPriority="65" w:unhideWhenUsed="0"/>
+    <w:lsdException w:name="Medium List 2 Accent 4" w:semiHidden="0" w:uiPriority="66" w:unhideWhenUsed="0"/>
+    <w:lsdException w:name="Medium Grid 1 Accent 4" w:semiHidden="0" w:uiPriority="67" w:unhideWhenUsed="0"/>
+    <w:lsdException w:name="Medium Grid 2 Accent 4" w:semiHidden="0" w:uiPriority="68" w:unhideWhenUsed="0"/>
+    <w:lsdException w:name="Medium Grid 3 Accent 4" w:semiHidden="0" w:uiPriority="69" w:unhideWhenUsed="0"/>
+    <w:lsdException w:name="Dark List Accent 4" w:semiHidden="0" w:uiPriority="70" w:unhideWhenUsed="0"/>
+    <w:lsdException w:name="Colorful Shading Accent 4" w:semiHidden="0" w:uiPriority="71" w:unhideWhenUsed="0"/>
+    <w:lsdException w:name="Colorful List Accent 4" w:semiHidden="0" w:uiPriority="72" w:unhideWhenUsed="0"/>
+    <w:lsdException w:name="Colorful Grid Accent 4" w:semiHidden="0" w:uiPriority="73" w:unhideWhenUsed="0"/>
+    <w:lsdException w:name="Light Shading Accent 5" w:semiHidden="0" w:uiPriority="60" w:unhideWhenUsed="0"/>
+    <w:lsdException w:name="Light List Accent 5" w:semiHidden="0" w:uiPriority="61" w:unhideWhenUsed="0"/>
+    <w:lsdException w:name="Light Grid Accent 5" w:semiHidden="0" w:uiPriority="62" w:unhideWhenUsed="0"/>
+    <w:lsdException w:name="Medium Shading 1 Accent 5" w:semiHidden="0" w:uiPriority="63" w:unhideWhenUsed="0"/>
+    <w:lsdException w:name="Medium Shading 2 Accent 5" w:semiHidden="0" w:uiPriority="64" w:unhideWhenUsed="0"/>
+    <w:lsdException w:name="Medium List 1 Accent 5" w:semiHidden="0" w:uiPriority="65" w:unhideWhenUsed="0"/>
+    <w:lsdException w:name="Medium List 2 Accent 5" w:semiHidden="0" w:uiPriority="66" w:unhideWhenUsed="0"/>
+    <w:lsdException w:name="Medium Grid 1 Accent 5" w:semiHidden="0" w:uiPriority="67" w:unhideWhenUsed="0"/>
+    <w:lsdException w:name="Medium Grid 2 Accent 5" w:semiHidden="0" w:uiPriority="68" w:unhideWhenUsed="0"/>
+    <w:lsdException w:name="Medium Grid 3 Accent 5" w:semiHidden="0" w:uiPriority="69" w:unhideWhenUsed="0"/>
+    <w:lsdException w:name="Dark List Accent 5" w:semiHidden="0" w:uiPriority="70" w:unhideWhenUsed="0"/>
+    <w:lsdException w:name="Colorful Shading Accent 5" w:semiHidden="0" w:uiPriority="71" w:unhideWhenUsed="0"/>
+    <w:lsdException w:name="Colorful List Accent 5" w:semiHidden="0" w:uiPriority="72" w:unhideWhenUsed="0"/>
+    <w:lsdException w:name="Colorful Grid Accent 5" w:semiHidden="0" w:uiPriority="73" w:unhideWhenUsed="0"/>
+    <w:lsdException w:name="Light Shading Accent 6" w:semiHidden="0" w:uiPriority="60" w:unhideWhenUsed="0"/>
+    <w:lsdException w:name="Light List Accent 6" w:semiHidden="0" w:uiPriority="61" w:unhideWhenUsed="0"/>
+    <w:lsdException w:name="Light Grid Accent 6" w:semiHidden="0" w:uiPriority="62" w:unhideWhenUsed="0"/>
+    <w:lsdException w:name="Medium Shading 1 Accent 6" w:semiHidden="0" w:uiPriority="63" w:unhideWhenUsed="0"/>
+    <w:lsdException w:name="Medium Shading 2 Accent 6" w:semiHidden="0" w:uiPriority="64" w:unhideWhenUsed="0"/>
+    <w:lsdException w:name="Medium List 1 Accent 6" w:semiHidden="0" w:uiPriority="65" w:unhideWhenUsed="0"/>
+    <w:lsdException w:name="Medium List 2 Accent 6" w:semiHidden="0" w:uiPriority="66" w:unhideWhenUsed="0"/>
+    <w:lsdException w:name="Medium Grid 1 Accent 6" w:semiHidden="0" w:uiPriority="67" w:unhideWhenUsed="0"/>
+    <w:lsdException w:name="Medium Grid 2 Accent 6" w:semiHidden="0" w:uiPriority="68" w:unhideWhenUsed="0"/>
+    <w:lsdException w:name="Medium Grid 3 Accent 6" w:semiHidden="0" w:uiPriority="69" w:unhideWhenUsed="0"/>
+    <w:lsdException w:name="Dark List Accent 6" w:semiHidden="0" w:uiPriority="70" w:unhideWhenUsed="0"/>
+    <w:lsdException w:name="Colorful Shading Accent 6" w:semiHidden="0" w:uiPriority="71" w:unhideWhenUsed="0"/>
+    <w:lsdException w:name="Colorful List Accent 6" w:semiHidden="0" w:uiPriority="72" w:unhideWhenUsed="0"/>
+    <w:lsdException w:name="Colorful Grid Accent 6" w:semiHidden="0" w:uiPriority="73" w:unhideWhenUsed="0"/>
+    <w:lsdException w:name="Subtle Emphasis" w:semiHidden="0" w:uiPriority="19" w:unhideWhenUsed="0" w:qFormat="1"/>
+    <w:lsdException w:name="Intense Emphasis" w:semiHidden="0" w:uiPriority="21" w:unhideWhenUsed="0" w:qFormat="1"/>
+    <w:lsdException w:name="Subtle Reference" w:semiHidden="0" w:uiPriority="31" w:unhideWhenUsed="0" w:qFormat="1"/>
+    <w:lsdException w:name="Intense Reference" w:semiHidden="0" w:uiPriority="32" w:unhideWhenUsed="0" w:qFormat="1"/>
+    <w:lsdException w:name="Book Title" w:semiHidden="0" w:uiPriority="33" w:unhideWhenUsed="0" w:qFormat="1"/>
+    <w:lsdException w:name="Bibliography" w:uiPriority="37"/>
+    <w:lsdException w:name="TOC Heading" w:uiPriority="39" w:qFormat="1"/>
+  </w:latentStyles>
+  <w:style w:type="paragraph" w:default="1" w:styleId="Normal">
+    <w:name w:val="Normal"/>
+    <w:qFormat/>
+  </w:style>
+  <w:style w:type="character" w:default="1" w:styleId="DefaultParagraphFont">
+    <w:name w:val="Default Paragraph Font"/>
+    <w:uiPriority w:val="1"/>
+    <w:semiHidden/>
     <w:unhideWhenUsed/>
   </w:style>
   <w:style w:type="table" w:default="1" w:styleId="TableNormal">
@@ -950,7 +942,7 @@
     </a:clrScheme>
     <a:fontScheme name="Office">
       <a:majorFont>
-        <a:latin typeface="Calibri Light" panose="020F0302020204030204"/>
+        <a:latin typeface="Calibri Light"/>
         <a:ea typeface=""/>
         <a:cs typeface=""/>
         <a:font script="Jpan" typeface="ＭＳ ゴシック"/>
@@ -985,7 +977,7 @@
         <a:font script="Geor" typeface="Sylfaen"/>
       </a:majorFont>
       <a:minorFont>
-        <a:latin typeface="Calibri" panose="020F0502020204030204"/>
+        <a:latin typeface="Calibri"/>
         <a:ea typeface=""/>
         <a:cs typeface=""/>
         <a:font script="Jpan" typeface="ＭＳ 明朝"/>
@@ -1162,7 +1154,7 @@
   <a:extraClrSchemeLst/>
   <a:extLst>
     <a:ext uri="{05A4C25C-085E-4340-85A3-A5531E510DB2}">
-      <thm15:themeFamily xmlns:thm15="http://schemas.microsoft.com/office/thememl/2012/main" name="Office Theme" id="{62F939B6-93AF-4DB8-9C6B-D6C7DFDC589F}" vid="{4A3C46E8-61CC-4603-A589-7422A47A8E4A}"/>
+      <thm15:themeFamily xmlns:thm15="http://schemas.microsoft.com/office/thememl/2012/main" xmlns="" name="Office Theme" id="{62F939B6-93AF-4DB8-9C6B-D6C7DFDC589F}" vid="{4A3C46E8-61CC-4603-A589-7422A47A8E4A}"/>
     </a:ext>
   </a:extLst>
 </a:theme>

</xml_diff>